<commit_message>
Ábra bővítése 'Felhívások' pontal.
</commit_message>
<xml_diff>
--- a/Architekturális terv.docx
+++ b/Architekturális terv.docx
@@ -2,10 +2,214 @@
 <file path=word/document.xml><?xml version="1.0" encoding="utf-8"?>
 <w:document xmlns:wpc="http://schemas.microsoft.com/office/word/2010/wordprocessingCanvas" xmlns:mc="http://schemas.openxmlformats.org/markup-compatibility/2006" xmlns:o="urn:schemas-microsoft-com:office:office" xmlns:r="http://schemas.openxmlformats.org/officeDocument/2006/relationships" xmlns:m="http://schemas.openxmlformats.org/officeDocument/2006/math" xmlns:v="urn:schemas-microsoft-com:vml" xmlns:wp14="http://schemas.microsoft.com/office/word/2010/wordprocessingDrawing" xmlns:wp="http://schemas.openxmlformats.org/drawingml/2006/wordprocessingDrawing" xmlns:w10="urn:schemas-microsoft-com:office:word" xmlns:w="http://schemas.openxmlformats.org/wordprocessingml/2006/main" xmlns:w14="http://schemas.microsoft.com/office/word/2010/wordml" xmlns:w15="http://schemas.microsoft.com/office/word/2012/wordml" xmlns:wpg="http://schemas.microsoft.com/office/word/2010/wordprocessingGroup" xmlns:wpi="http://schemas.microsoft.com/office/word/2010/wordprocessingInk" xmlns:wne="http://schemas.microsoft.com/office/word/2006/wordml" xmlns:wps="http://schemas.microsoft.com/office/word/2010/wordprocessingShape" mc:Ignorable="w14 w15 wp14">
   <w:body>
+    <w:p/>
+    <w:p/>
+    <w:p/>
+    <w:p/>
     <w:p>
+      <w:bookmarkStart w:id="0" w:name="_GoBack"/>
       <w:r>
         <w:rPr>
           <w:noProof/>
+          <w:lang w:eastAsia="hu-HU"/>
+        </w:rPr>
+        <mc:AlternateContent>
+          <mc:Choice Requires="wps">
+            <w:drawing>
+              <wp:anchor distT="0" distB="0" distL="114300" distR="114300" simplePos="0" relativeHeight="251727872" behindDoc="0" locked="0" layoutInCell="1" allowOverlap="1" wp14:anchorId="3886D6B1" wp14:editId="27E70F88">
+                <wp:simplePos x="0" y="0"/>
+                <wp:positionH relativeFrom="column">
+                  <wp:posOffset>1326433</wp:posOffset>
+                </wp:positionH>
+                <wp:positionV relativeFrom="paragraph">
+                  <wp:posOffset>1122515</wp:posOffset>
+                </wp:positionV>
+                <wp:extent cx="193175" cy="937492"/>
+                <wp:effectExtent l="0" t="48260" r="6350" b="44450"/>
+                <wp:wrapNone/>
+                <wp:docPr id="9" name="Egyenes összekötő nyíllal 9"/>
+                <wp:cNvGraphicFramePr/>
+                <a:graphic xmlns:a="http://schemas.openxmlformats.org/drawingml/2006/main">
+                  <a:graphicData uri="http://schemas.microsoft.com/office/word/2010/wordprocessingShape">
+                    <wps:wsp>
+                      <wps:cNvCnPr/>
+                      <wps:spPr>
+                        <a:xfrm rot="5400000" flipH="1">
+                          <a:off x="0" y="0"/>
+                          <a:ext cx="193175" cy="937492"/>
+                        </a:xfrm>
+                        <a:prstGeom prst="straightConnector1">
+                          <a:avLst/>
+                        </a:prstGeom>
+                        <a:ln>
+                          <a:tailEnd type="triangle"/>
+                        </a:ln>
+                      </wps:spPr>
+                      <wps:style>
+                        <a:lnRef idx="3">
+                          <a:schemeClr val="accent6"/>
+                        </a:lnRef>
+                        <a:fillRef idx="0">
+                          <a:schemeClr val="accent6"/>
+                        </a:fillRef>
+                        <a:effectRef idx="2">
+                          <a:schemeClr val="accent6"/>
+                        </a:effectRef>
+                        <a:fontRef idx="minor">
+                          <a:schemeClr val="tx1"/>
+                        </a:fontRef>
+                      </wps:style>
+                      <wps:bodyPr/>
+                    </wps:wsp>
+                  </a:graphicData>
+                </a:graphic>
+                <wp14:sizeRelH relativeFrom="margin">
+                  <wp14:pctWidth>0</wp14:pctWidth>
+                </wp14:sizeRelH>
+                <wp14:sizeRelV relativeFrom="margin">
+                  <wp14:pctHeight>0</wp14:pctHeight>
+                </wp14:sizeRelV>
+              </wp:anchor>
+            </w:drawing>
+          </mc:Choice>
+          <mc:Fallback>
+            <w:pict>
+              <v:shapetype w14:anchorId="35014C6B" id="_x0000_t32" coordsize="21600,21600" o:spt="32" o:oned="t" path="m,l21600,21600e" filled="f">
+                <v:path arrowok="t" fillok="f" o:connecttype="none"/>
+                <o:lock v:ext="edit" shapetype="t"/>
+              </v:shapetype>
+              <v:shape id="Egyenes összekötő nyíllal 9" o:spid="_x0000_s1026" type="#_x0000_t32" style="position:absolute;margin-left:104.45pt;margin-top:88.4pt;width:15.2pt;height:73.8pt;rotation:-90;flip:x;z-index:251727872;visibility:visible;mso-wrap-style:square;mso-width-percent:0;mso-height-percent:0;mso-wrap-distance-left:9pt;mso-wrap-distance-top:0;mso-wrap-distance-right:9pt;mso-wrap-distance-bottom:0;mso-position-horizontal:absolute;mso-position-horizontal-relative:text;mso-position-vertical:absolute;mso-position-vertical-relative:text;mso-width-percent:0;mso-height-percent:0;mso-width-relative:margin;mso-height-relative:margin" o:gfxdata="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" strokecolor="#70ad47 [3209]" strokeweight="1.5pt">
+                <v:stroke endarrow="block" joinstyle="miter"/>
+              </v:shape>
+            </w:pict>
+          </mc:Fallback>
+        </mc:AlternateContent>
+      </w:r>
+      <w:bookmarkEnd w:id="0"/>
+      <w:r>
+        <w:rPr>
+          <w:noProof/>
+          <w:lang w:eastAsia="hu-HU"/>
+        </w:rPr>
+        <mc:AlternateContent>
+          <mc:Choice Requires="wps">
+            <w:drawing>
+              <wp:anchor distT="0" distB="0" distL="114300" distR="114300" simplePos="0" relativeHeight="251725824" behindDoc="0" locked="0" layoutInCell="1" allowOverlap="1" wp14:anchorId="4F7C17CF" wp14:editId="66AA4B58">
+                <wp:simplePos x="0" y="0"/>
+                <wp:positionH relativeFrom="column">
+                  <wp:posOffset>-663790</wp:posOffset>
+                </wp:positionH>
+                <wp:positionV relativeFrom="paragraph">
+                  <wp:posOffset>1335290</wp:posOffset>
+                </wp:positionV>
+                <wp:extent cx="1621766" cy="422694"/>
+                <wp:effectExtent l="0" t="0" r="17145" b="15875"/>
+                <wp:wrapNone/>
+                <wp:docPr id="8" name="Lekerekített téglalap 8"/>
+                <wp:cNvGraphicFramePr/>
+                <a:graphic xmlns:a="http://schemas.openxmlformats.org/drawingml/2006/main">
+                  <a:graphicData uri="http://schemas.microsoft.com/office/word/2010/wordprocessingShape">
+                    <wps:wsp>
+                      <wps:cNvSpPr/>
+                      <wps:spPr>
+                        <a:xfrm>
+                          <a:off x="0" y="0"/>
+                          <a:ext cx="1621766" cy="422694"/>
+                        </a:xfrm>
+                        <a:prstGeom prst="roundRect">
+                          <a:avLst/>
+                        </a:prstGeom>
+                        <a:ln w="19050"/>
+                      </wps:spPr>
+                      <wps:style>
+                        <a:lnRef idx="2">
+                          <a:schemeClr val="dk1"/>
+                        </a:lnRef>
+                        <a:fillRef idx="1">
+                          <a:schemeClr val="lt1"/>
+                        </a:fillRef>
+                        <a:effectRef idx="0">
+                          <a:schemeClr val="dk1"/>
+                        </a:effectRef>
+                        <a:fontRef idx="minor">
+                          <a:schemeClr val="dk1"/>
+                        </a:fontRef>
+                      </wps:style>
+                      <wps:txbx>
+                        <w:txbxContent>
+                          <w:p>
+                            <w:pPr>
+                              <w:jc w:val="center"/>
+                              <w:rPr>
+                                <w:rFonts w:cstheme="minorHAnsi"/>
+                                <w:sz w:val="32"/>
+                                <w:szCs w:val="32"/>
+                              </w:rPr>
+                            </w:pPr>
+                            <w:r>
+                              <w:rPr>
+                                <w:b/>
+                                <w:sz w:val="32"/>
+                                <w:szCs w:val="32"/>
+                              </w:rPr>
+                              <w:t>FELHÍVÁSOK</w:t>
+                            </w:r>
+                          </w:p>
+                        </w:txbxContent>
+                      </wps:txbx>
+                      <wps:bodyPr rot="0" spcFirstLastPara="0" vertOverflow="overflow" horzOverflow="overflow" vert="horz" wrap="square" lIns="91440" tIns="45720" rIns="91440" bIns="45720" numCol="1" spcCol="0" rtlCol="0" fromWordArt="0" anchor="ctr" anchorCtr="0" forceAA="0" compatLnSpc="1">
+                        <a:prstTxWarp prst="textNoShape">
+                          <a:avLst/>
+                        </a:prstTxWarp>
+                        <a:noAutofit/>
+                      </wps:bodyPr>
+                    </wps:wsp>
+                  </a:graphicData>
+                </a:graphic>
+                <wp14:sizeRelH relativeFrom="margin">
+                  <wp14:pctWidth>0</wp14:pctWidth>
+                </wp14:sizeRelH>
+                <wp14:sizeRelV relativeFrom="margin">
+                  <wp14:pctHeight>0</wp14:pctHeight>
+                </wp14:sizeRelV>
+              </wp:anchor>
+            </w:drawing>
+          </mc:Choice>
+          <mc:Fallback>
+            <w:pict>
+              <v:roundrect w14:anchorId="4F7C17CF" id="Lekerekített téglalap 8" o:spid="_x0000_s1026" style="position:absolute;margin-left:-52.25pt;margin-top:105.15pt;width:127.7pt;height:33.3pt;z-index:251725824;visibility:visible;mso-wrap-style:square;mso-width-percent:0;mso-height-percent:0;mso-wrap-distance-left:9pt;mso-wrap-distance-top:0;mso-wrap-distance-right:9pt;mso-wrap-distance-bottom:0;mso-position-horizontal:absolute;mso-position-horizontal-relative:text;mso-position-vertical:absolute;mso-position-vertical-relative:text;mso-width-percent:0;mso-height-percent:0;mso-width-relative:margin;mso-height-relative:margin;v-text-anchor:middle" arcsize="10923f" o:gfxdata="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" fillcolor="white [3201]" strokecolor="black [3200]" strokeweight="1.5pt">
+                <v:stroke joinstyle="miter"/>
+                <v:textbox>
+                  <w:txbxContent>
+                    <w:p>
+                      <w:pPr>
+                        <w:jc w:val="center"/>
+                        <w:rPr>
+                          <w:rFonts w:cstheme="minorHAnsi"/>
+                          <w:sz w:val="32"/>
+                          <w:szCs w:val="32"/>
+                        </w:rPr>
+                      </w:pPr>
+                      <w:r>
+                        <w:rPr>
+                          <w:b/>
+                          <w:sz w:val="32"/>
+                          <w:szCs w:val="32"/>
+                        </w:rPr>
+                        <w:t>FELHÍVÁSOK</w:t>
+                      </w:r>
+                    </w:p>
+                  </w:txbxContent>
+                </v:textbox>
+              </v:roundrect>
+            </w:pict>
+          </mc:Fallback>
+        </mc:AlternateContent>
+      </w:r>
+      <w:r>
+        <w:rPr>
+          <w:noProof/>
+          <w:lang w:eastAsia="hu-HU"/>
         </w:rPr>
         <mc:AlternateContent>
           <mc:Choice Requires="wps">
@@ -2317,8 +2521,6 @@
                               </w:rPr>
                               <w:t>MESSENGER</w:t>
                             </w:r>
-                            <w:bookmarkStart w:id="0" w:name="_GoBack"/>
-                            <w:bookmarkEnd w:id="0"/>
                           </w:p>
                         </w:txbxContent>
                       </wps:txbx>
@@ -3499,7 +3701,7 @@
   <w:style w:type="paragraph" w:default="1" w:styleId="Norml">
     <w:name w:val="Normal"/>
     <w:qFormat/>
-    <w:rsid w:val="00D97992"/>
+    <w:rsid w:val="00156565"/>
   </w:style>
   <w:style w:type="character" w:default="1" w:styleId="Bekezdsalapbettpusa">
     <w:name w:val="Default Paragraph Font"/>
@@ -3895,7 +4097,7 @@
 </file>
 
 <file path=customXml/itemProps1.xml><?xml version="1.0" encoding="utf-8"?>
-<ds:datastoreItem xmlns:ds="http://schemas.openxmlformats.org/officeDocument/2006/customXml" ds:itemID="{A6E09419-3921-4856-9F1C-8217759ECC3E}">
+<ds:datastoreItem xmlns:ds="http://schemas.openxmlformats.org/officeDocument/2006/customXml" ds:itemID="{4DA049C0-3927-4377-AF29-168C9D2695BC}">
   <ds:schemaRefs>
     <ds:schemaRef ds:uri="http://schemas.openxmlformats.org/officeDocument/2006/bibliography"/>
   </ds:schemaRefs>

</xml_diff>